<commit_message>
Modify Logbook and research document
</commit_message>
<xml_diff>
--- a/Internship Logbook.docx
+++ b/Internship Logbook.docx
@@ -881,6 +881,7 @@
           <w:u w:val="single"/>
         </w:rPr>
       </w:pPr>
+      <w:bookmarkStart w:id="3" w:name="_Hlk148370972"/>
       <w:r>
         <w:rPr>
           <w:b/>
@@ -889,14 +890,15 @@
           <w:szCs w:val="28"/>
           <w:u w:val="single"/>
         </w:rPr>
-        <w:t>Hours</w:t>
-      </w:r>
-    </w:p>
-    <w:p>
-      <w:r>
-        <w:t>40 hours</w:t>
-      </w:r>
-    </w:p>
+        <w:t>Date</w:t>
+      </w:r>
+    </w:p>
+    <w:p>
+      <w:r>
+        <w:t>4 September 23 – 8 September 23</w:t>
+      </w:r>
+    </w:p>
+    <w:bookmarkEnd w:id="3"/>
     <w:p>
       <w:pPr>
         <w:rPr>
@@ -915,154 +917,13 @@
           <w:szCs w:val="28"/>
           <w:u w:val="single"/>
         </w:rPr>
-        <w:t>Description</w:t>
-      </w:r>
-    </w:p>
-    <w:p>
-      <w:r>
-        <w:t xml:space="preserve">In week 1, I </w:t>
-      </w:r>
-      <w:r>
-        <w:t>got an introduction to</w:t>
-      </w:r>
-      <w:r>
-        <w:t xml:space="preserve"> the company mentor</w:t>
-      </w:r>
-      <w:r>
-        <w:t xml:space="preserve">, every employee, the workspace, the </w:t>
-      </w:r>
-      <w:r>
-        <w:t>company</w:t>
-      </w:r>
-      <w:r>
-        <w:t xml:space="preserve"> and how everything works</w:t>
-      </w:r>
-      <w:r>
-        <w:t>.</w:t>
-      </w:r>
-      <w:r>
-        <w:t xml:space="preserve"> </w:t>
-      </w:r>
-      <w:r>
-        <w:t xml:space="preserve">I </w:t>
-      </w:r>
-      <w:r>
-        <w:t>had</w:t>
-      </w:r>
-      <w:r>
-        <w:t xml:space="preserve"> to g</w:t>
-      </w:r>
-      <w:r>
-        <w:t>et familiar with the new workspace and everyone at the company.</w:t>
-      </w:r>
-      <w:r>
-        <w:t xml:space="preserve"> I </w:t>
-      </w:r>
-      <w:r>
-        <w:t>need</w:t>
-      </w:r>
-      <w:r>
-        <w:t xml:space="preserve"> to</w:t>
-      </w:r>
-      <w:r>
-        <w:t xml:space="preserve"> use the company computer to make </w:t>
-      </w:r>
-      <w:r>
-        <w:t>the project assignment because it has all the PRAS application</w:t>
-      </w:r>
-      <w:r>
-        <w:t>s and</w:t>
-      </w:r>
-      <w:r>
-        <w:t xml:space="preserve"> all setups.</w:t>
-      </w:r>
-    </w:p>
-    <w:p>
-      <w:r>
-        <w:t>I created a project plan based on the information provided by my company mentor during interviews. This information pertained to the PRAS application, the video call system, and their desired functionality. It took approximately three days to draft the initial document, followed by an additional two days for feedback and modifications to the project plan. It is still in the review phase with my company mentor.</w:t>
-      </w:r>
-    </w:p>
-    <w:p>
-      <w:r>
-        <w:t xml:space="preserve">I had a meeting with the first assessor on Thursday. We </w:t>
-      </w:r>
-      <w:r>
-        <w:t>introduced</w:t>
-      </w:r>
-      <w:r>
-        <w:t xml:space="preserve"> ourselves and talk</w:t>
-      </w:r>
-      <w:r>
-        <w:t>ed</w:t>
-      </w:r>
-      <w:r>
-        <w:t xml:space="preserve"> about what I’m currently doing and what I should do and focus </w:t>
-      </w:r>
-      <w:r>
-        <w:t>on</w:t>
-      </w:r>
-      <w:r>
-        <w:t xml:space="preserve"> </w:t>
-      </w:r>
-      <w:r>
-        <w:t>these last few days</w:t>
-      </w:r>
-      <w:r>
-        <w:t xml:space="preserve"> and next week.</w:t>
-      </w:r>
-      <w:r>
-        <w:t xml:space="preserve"> </w:t>
-      </w:r>
-      <w:r>
-        <w:t>We also agreed to hold weekly meetings.</w:t>
-      </w:r>
-      <w:r>
-        <w:t xml:space="preserve"> With the input I had from the first assessor, I </w:t>
-      </w:r>
-      <w:r>
-        <w:t>started</w:t>
-      </w:r>
-      <w:r>
-        <w:t xml:space="preserve"> to</w:t>
-      </w:r>
-      <w:r>
-        <w:t xml:space="preserve"> </w:t>
-      </w:r>
-      <w:r>
-        <w:t xml:space="preserve">familiarize </w:t>
-      </w:r>
-      <w:r>
-        <w:t xml:space="preserve">myself </w:t>
-      </w:r>
-      <w:r>
-        <w:t>with the VB.net programming language</w:t>
-      </w:r>
-      <w:r>
-        <w:t>.</w:t>
-      </w:r>
-      <w:r>
-        <w:t xml:space="preserve"> I began by studying tutorials and engaging in practical exercises</w:t>
-      </w:r>
-      <w:r>
-        <w:t xml:space="preserve">. </w:t>
-      </w:r>
-      <w:r>
-        <w:t>Additionally, I</w:t>
-      </w:r>
-      <w:r>
-        <w:t xml:space="preserve"> created a Jira scrum board for this first sprint.</w:t>
-      </w:r>
-    </w:p>
-    <w:p/>
-    <w:p>
-      <w:pPr>
-        <w:pStyle w:val="Heading2"/>
-      </w:pPr>
-      <w:bookmarkStart w:id="3" w:name="_Toc148099228"/>
-      <w:r>
-        <w:t>Week 2</w:t>
-      </w:r>
-      <w:bookmarkEnd w:id="3"/>
+        <w:t>Hours</w:t>
+      </w:r>
+    </w:p>
+    <w:p>
+      <w:r>
+        <w:t>40 hours</w:t>
+      </w:r>
     </w:p>
     <w:p>
       <w:pPr>
@@ -1074,7 +935,6 @@
           <w:u w:val="single"/>
         </w:rPr>
       </w:pPr>
-      <w:bookmarkStart w:id="4" w:name="_Hlk145939743"/>
       <w:r>
         <w:rPr>
           <w:b/>
@@ -1083,13 +943,154 @@
           <w:szCs w:val="28"/>
           <w:u w:val="single"/>
         </w:rPr>
-        <w:t>Hours</w:t>
-      </w:r>
-    </w:p>
-    <w:p>
-      <w:r>
-        <w:t>40 hours</w:t>
-      </w:r>
+        <w:t>Description</w:t>
+      </w:r>
+    </w:p>
+    <w:p>
+      <w:r>
+        <w:t xml:space="preserve">In week 1, I </w:t>
+      </w:r>
+      <w:r>
+        <w:t>got an introduction to</w:t>
+      </w:r>
+      <w:r>
+        <w:t xml:space="preserve"> the company mentor</w:t>
+      </w:r>
+      <w:r>
+        <w:t xml:space="preserve">, every employee, the workspace, the </w:t>
+      </w:r>
+      <w:r>
+        <w:t>company</w:t>
+      </w:r>
+      <w:r>
+        <w:t xml:space="preserve"> and how everything works</w:t>
+      </w:r>
+      <w:r>
+        <w:t>.</w:t>
+      </w:r>
+      <w:r>
+        <w:t xml:space="preserve"> </w:t>
+      </w:r>
+      <w:r>
+        <w:t xml:space="preserve">I </w:t>
+      </w:r>
+      <w:r>
+        <w:t>had</w:t>
+      </w:r>
+      <w:r>
+        <w:t xml:space="preserve"> to g</w:t>
+      </w:r>
+      <w:r>
+        <w:t>et familiar with the new workspace and everyone at the company.</w:t>
+      </w:r>
+      <w:r>
+        <w:t xml:space="preserve"> I </w:t>
+      </w:r>
+      <w:r>
+        <w:t>need</w:t>
+      </w:r>
+      <w:r>
+        <w:t xml:space="preserve"> to</w:t>
+      </w:r>
+      <w:r>
+        <w:t xml:space="preserve"> use the company computer to make </w:t>
+      </w:r>
+      <w:r>
+        <w:t>the project assignment because it has all the PRAS application</w:t>
+      </w:r>
+      <w:r>
+        <w:t>s and</w:t>
+      </w:r>
+      <w:r>
+        <w:t xml:space="preserve"> all setups.</w:t>
+      </w:r>
+    </w:p>
+    <w:p>
+      <w:r>
+        <w:t>I created a project plan based on the information provided by my company mentor during interviews. This information pertained to the PRAS application, the video call system, and their desired functionality. It took approximately three days to draft the initial document, followed by an additional two days for feedback and modifications to the project plan. It is still in the review phase with my company mentor.</w:t>
+      </w:r>
+    </w:p>
+    <w:p>
+      <w:r>
+        <w:t xml:space="preserve">I had a meeting with the first assessor on Thursday. We </w:t>
+      </w:r>
+      <w:r>
+        <w:t>introduced</w:t>
+      </w:r>
+      <w:r>
+        <w:t xml:space="preserve"> ourselves and talk</w:t>
+      </w:r>
+      <w:r>
+        <w:t>ed</w:t>
+      </w:r>
+      <w:r>
+        <w:t xml:space="preserve"> about what I’m currently doing and what I should do and focus </w:t>
+      </w:r>
+      <w:r>
+        <w:t>on</w:t>
+      </w:r>
+      <w:r>
+        <w:t xml:space="preserve"> </w:t>
+      </w:r>
+      <w:r>
+        <w:t>these last few days</w:t>
+      </w:r>
+      <w:r>
+        <w:t xml:space="preserve"> and next week.</w:t>
+      </w:r>
+      <w:r>
+        <w:t xml:space="preserve"> </w:t>
+      </w:r>
+      <w:r>
+        <w:t>We also agreed to hold weekly meetings.</w:t>
+      </w:r>
+      <w:r>
+        <w:t xml:space="preserve"> With the input I had from the first assessor, I </w:t>
+      </w:r>
+      <w:r>
+        <w:t>started</w:t>
+      </w:r>
+      <w:r>
+        <w:t xml:space="preserve"> to</w:t>
+      </w:r>
+      <w:r>
+        <w:t xml:space="preserve"> </w:t>
+      </w:r>
+      <w:r>
+        <w:t xml:space="preserve">familiarize </w:t>
+      </w:r>
+      <w:r>
+        <w:t xml:space="preserve">myself </w:t>
+      </w:r>
+      <w:r>
+        <w:t>with the VB.net programming language</w:t>
+      </w:r>
+      <w:r>
+        <w:t>.</w:t>
+      </w:r>
+      <w:r>
+        <w:t xml:space="preserve"> I began by studying tutorials and engaging in practical exercises</w:t>
+      </w:r>
+      <w:r>
+        <w:t xml:space="preserve">. </w:t>
+      </w:r>
+      <w:r>
+        <w:t>Additionally, I</w:t>
+      </w:r>
+      <w:r>
+        <w:t xml:space="preserve"> created a Jira scrum board for this first sprint.</w:t>
+      </w:r>
+    </w:p>
+    <w:p/>
+    <w:p>
+      <w:pPr>
+        <w:pStyle w:val="Heading2"/>
+      </w:pPr>
+      <w:bookmarkStart w:id="4" w:name="_Toc148099228"/>
+      <w:r>
+        <w:t>Week 2</w:t>
+      </w:r>
+      <w:bookmarkEnd w:id="4"/>
     </w:p>
     <w:p>
       <w:pPr>
@@ -1109,78 +1110,23 @@
           <w:szCs w:val="28"/>
           <w:u w:val="single"/>
         </w:rPr>
-        <w:t>Description</w:t>
-      </w:r>
-    </w:p>
-    <w:bookmarkEnd w:id="4"/>
+        <w:t>Date</w:t>
+      </w:r>
+    </w:p>
     <w:p>
       <w:r>
         <w:lastRenderedPageBreak/>
-        <w:t>This week, I had a brief stand-up meeting with my company mentor to discuss my progress from the previous week. I completed the initial project plan, incorporating feedback from the mentor, and shared it with the first assessor, who provided positive feedback. On Thursday, we had another meeting where we reviewed my accomplishments for the week, delved into the project plan's status, and discussed the creation of a test document and its purpose.</w:t>
-      </w:r>
-    </w:p>
-    <w:p>
-      <w:r>
-        <w:t>During this week, I worked on the user story</w:t>
-      </w:r>
-      <w:r>
-        <w:t xml:space="preserve">, </w:t>
-      </w:r>
-      <w:r>
-        <w:t>research document</w:t>
-      </w:r>
-      <w:r>
-        <w:t xml:space="preserve"> and reviewing the document</w:t>
-      </w:r>
-      <w:r>
-        <w:t>s</w:t>
-      </w:r>
-      <w:r>
-        <w:t xml:space="preserve"> on the appointment system </w:t>
-      </w:r>
-      <w:r>
-        <w:t xml:space="preserve">of </w:t>
-      </w:r>
-      <w:r>
-        <w:t xml:space="preserve">the PRAS application for the </w:t>
-      </w:r>
-      <w:proofErr w:type="spellStart"/>
-      <w:r>
-        <w:t>SVb</w:t>
-      </w:r>
-      <w:proofErr w:type="spellEnd"/>
-      <w:r>
-        <w:t xml:space="preserve"> </w:t>
-      </w:r>
-      <w:r>
-        <w:t>Employee</w:t>
-      </w:r>
-      <w:r>
-        <w:t>s</w:t>
-      </w:r>
-      <w:r>
-        <w:t xml:space="preserve">. The user story is currently undergoing feedback review with my company mentor, while the research document is still in progress. Additionally, I am actively researching various video call systems available on the internet, </w:t>
-      </w:r>
-      <w:r>
-        <w:t>analyzing,</w:t>
-      </w:r>
-      <w:r>
-        <w:t xml:space="preserve"> and testing</w:t>
-      </w:r>
-      <w:r>
-        <w:t xml:space="preserve"> their strengths and weaknesses.</w:t>
-      </w:r>
-    </w:p>
-    <w:p/>
-    <w:p>
-      <w:pPr>
-        <w:pStyle w:val="Heading2"/>
-      </w:pPr>
-      <w:bookmarkStart w:id="5" w:name="_Toc148099229"/>
-      <w:r>
-        <w:t>Week 3</w:t>
-      </w:r>
-      <w:bookmarkEnd w:id="5"/>
+        <w:t>11</w:t>
+      </w:r>
+      <w:r>
+        <w:t xml:space="preserve"> September 23 – </w:t>
+      </w:r>
+      <w:r>
+        <w:t>15</w:t>
+      </w:r>
+      <w:r>
+        <w:t xml:space="preserve"> September 23</w:t>
+      </w:r>
     </w:p>
     <w:p>
       <w:pPr>
@@ -1192,6 +1138,7 @@
           <w:u w:val="single"/>
         </w:rPr>
       </w:pPr>
+      <w:bookmarkStart w:id="5" w:name="_Hlk145939743"/>
       <w:r>
         <w:rPr>
           <w:b/>
@@ -1229,6 +1176,157 @@
         <w:t>Description</w:t>
       </w:r>
     </w:p>
+    <w:bookmarkEnd w:id="5"/>
+    <w:p>
+      <w:r>
+        <w:t>This week, I had a brief stand-up meeting with my company mentor to discuss my progress from the previous week. I completed the initial project plan, incorporating feedback from the mentor, and shared it with the first assessor, who provided positive feedback. On Thursday, we had another meeting where we reviewed my accomplishments for the week, delved into the project plan's status, and discussed the creation of a test document and its purpose.</w:t>
+      </w:r>
+    </w:p>
+    <w:p>
+      <w:r>
+        <w:t>During this week, I worked on the user story</w:t>
+      </w:r>
+      <w:r>
+        <w:t xml:space="preserve">, </w:t>
+      </w:r>
+      <w:r>
+        <w:t>research document</w:t>
+      </w:r>
+      <w:r>
+        <w:t xml:space="preserve"> and reviewing the document</w:t>
+      </w:r>
+      <w:r>
+        <w:t>s</w:t>
+      </w:r>
+      <w:r>
+        <w:t xml:space="preserve"> on the appointment system </w:t>
+      </w:r>
+      <w:r>
+        <w:t xml:space="preserve">of </w:t>
+      </w:r>
+      <w:r>
+        <w:t xml:space="preserve">the PRAS application for the </w:t>
+      </w:r>
+      <w:proofErr w:type="spellStart"/>
+      <w:r>
+        <w:t>SVb</w:t>
+      </w:r>
+      <w:proofErr w:type="spellEnd"/>
+      <w:r>
+        <w:t xml:space="preserve"> </w:t>
+      </w:r>
+      <w:r>
+        <w:t>Employee</w:t>
+      </w:r>
+      <w:r>
+        <w:t>s</w:t>
+      </w:r>
+      <w:r>
+        <w:t xml:space="preserve">. The user story is currently undergoing feedback review with my company mentor, while the research document is still in progress. Additionally, I am actively researching various video call systems available on the internet, </w:t>
+      </w:r>
+      <w:r>
+        <w:t>analyzing,</w:t>
+      </w:r>
+      <w:r>
+        <w:t xml:space="preserve"> and testing</w:t>
+      </w:r>
+      <w:r>
+        <w:t xml:space="preserve"> their strengths and weaknesses.</w:t>
+      </w:r>
+    </w:p>
+    <w:p/>
+    <w:p>
+      <w:pPr>
+        <w:pStyle w:val="Heading2"/>
+      </w:pPr>
+      <w:bookmarkStart w:id="6" w:name="_Toc148099229"/>
+      <w:r>
+        <w:t>Week 3</w:t>
+      </w:r>
+      <w:bookmarkEnd w:id="6"/>
+    </w:p>
+    <w:p>
+      <w:pPr>
+        <w:rPr>
+          <w:b/>
+          <w:bCs/>
+          <w:sz w:val="28"/>
+          <w:szCs w:val="28"/>
+          <w:u w:val="single"/>
+        </w:rPr>
+      </w:pPr>
+      <w:r>
+        <w:rPr>
+          <w:b/>
+          <w:bCs/>
+          <w:sz w:val="28"/>
+          <w:szCs w:val="28"/>
+          <w:u w:val="single"/>
+        </w:rPr>
+        <w:t>Date</w:t>
+      </w:r>
+    </w:p>
+    <w:p>
+      <w:r>
+        <w:t>18</w:t>
+      </w:r>
+      <w:r>
+        <w:t xml:space="preserve"> September 23 – </w:t>
+      </w:r>
+      <w:r>
+        <w:t>22</w:t>
+      </w:r>
+      <w:r>
+        <w:t xml:space="preserve"> September 23</w:t>
+      </w:r>
+    </w:p>
+    <w:p>
+      <w:pPr>
+        <w:rPr>
+          <w:b/>
+          <w:bCs/>
+          <w:sz w:val="28"/>
+          <w:szCs w:val="28"/>
+          <w:u w:val="single"/>
+        </w:rPr>
+      </w:pPr>
+      <w:r>
+        <w:rPr>
+          <w:b/>
+          <w:bCs/>
+          <w:sz w:val="28"/>
+          <w:szCs w:val="28"/>
+          <w:u w:val="single"/>
+        </w:rPr>
+        <w:t>Hours</w:t>
+      </w:r>
+    </w:p>
+    <w:p>
+      <w:r>
+        <w:t>40 hours</w:t>
+      </w:r>
+    </w:p>
+    <w:p>
+      <w:pPr>
+        <w:rPr>
+          <w:b/>
+          <w:bCs/>
+          <w:sz w:val="28"/>
+          <w:szCs w:val="28"/>
+          <w:u w:val="single"/>
+        </w:rPr>
+      </w:pPr>
+      <w:r>
+        <w:rPr>
+          <w:b/>
+          <w:bCs/>
+          <w:sz w:val="28"/>
+          <w:szCs w:val="28"/>
+          <w:u w:val="single"/>
+        </w:rPr>
+        <w:t>Description</w:t>
+      </w:r>
+    </w:p>
     <w:p>
       <w:r>
         <w:t>This week, I incorporated the feedback from the company mentor into the user story. We had a stand-up meeting on Monday to discuss what I accomplished last week and my plans for this week. During the meeting, I had a few questions to clarify certain aspects of the retiree’s appointment. Additionally, we reviewed the project plan, user story, and research document.</w:t>
@@ -1237,6 +1335,12 @@
     <w:p>
       <w:r>
         <w:t>The company mentor set up a folder on the company computer to store all project documentation. I worked on correcting some spelling errors in the wireframe and user story documents. Furthermore, I created and worked on the design document. On Thursday, I had my weekly meeting with my first assessor to discuss my progress and to plan a meeting with the company mentor. I also had a few questions for the first assessor.</w:t>
+      </w:r>
+    </w:p>
+    <w:p>
+      <w:r>
+        <w:lastRenderedPageBreak/>
+        <w:t>This week, I delivered the following items for the first sprint:</w:t>
       </w:r>
     </w:p>
     <w:p>
@@ -1248,7 +1352,7 @@
         </w:numPr>
       </w:pPr>
       <w:r>
-        <w:t>This week, I delivered the following items for the first sprint:</w:t>
+        <w:t>Project plan version 1.1</w:t>
       </w:r>
     </w:p>
     <w:p>
@@ -1260,7 +1364,7 @@
         </w:numPr>
       </w:pPr>
       <w:r>
-        <w:t>Project plan version 1.1</w:t>
+        <w:t>User story version 1</w:t>
       </w:r>
     </w:p>
     <w:p>
@@ -1272,7 +1376,7 @@
         </w:numPr>
       </w:pPr>
       <w:r>
-        <w:t>User story version 1</w:t>
+        <w:t>Wireframe version 1</w:t>
       </w:r>
     </w:p>
     <w:p>
@@ -1284,7 +1388,7 @@
         </w:numPr>
       </w:pPr>
       <w:r>
-        <w:t>Wireframe version 1</w:t>
+        <w:t>Research document (work in progress)</w:t>
       </w:r>
     </w:p>
     <w:p>
@@ -1296,7 +1400,7 @@
         </w:numPr>
       </w:pPr>
       <w:r>
-        <w:t>Research document (work in progress)</w:t>
+        <w:t>Design document (work in progress)</w:t>
       </w:r>
     </w:p>
     <w:p>
@@ -1308,18 +1412,6 @@
         </w:numPr>
       </w:pPr>
       <w:r>
-        <w:t>Design document (work in progress)</w:t>
-      </w:r>
-    </w:p>
-    <w:p>
-      <w:pPr>
-        <w:pStyle w:val="ListParagraph"/>
-        <w:numPr>
-          <w:ilvl w:val="0"/>
-          <w:numId w:val="2"/>
-        </w:numPr>
-      </w:pPr>
-      <w:r>
         <w:t>Internship logbook</w:t>
       </w:r>
     </w:p>
@@ -1333,13 +1425,48 @@
       <w:pPr>
         <w:pStyle w:val="Heading2"/>
       </w:pPr>
-      <w:bookmarkStart w:id="6" w:name="_Toc146545905"/>
-      <w:bookmarkStart w:id="7" w:name="_Toc148099230"/>
+      <w:bookmarkStart w:id="7" w:name="_Toc146545905"/>
+      <w:bookmarkStart w:id="8" w:name="_Toc148099230"/>
       <w:r>
         <w:t>Week 4</w:t>
       </w:r>
-      <w:bookmarkEnd w:id="6"/>
       <w:bookmarkEnd w:id="7"/>
+      <w:bookmarkEnd w:id="8"/>
+    </w:p>
+    <w:p>
+      <w:pPr>
+        <w:rPr>
+          <w:b/>
+          <w:bCs/>
+          <w:sz w:val="28"/>
+          <w:szCs w:val="28"/>
+          <w:u w:val="single"/>
+        </w:rPr>
+      </w:pPr>
+      <w:r>
+        <w:rPr>
+          <w:b/>
+          <w:bCs/>
+          <w:sz w:val="28"/>
+          <w:szCs w:val="28"/>
+          <w:u w:val="single"/>
+        </w:rPr>
+        <w:t>Date</w:t>
+      </w:r>
+    </w:p>
+    <w:p>
+      <w:r>
+        <w:t>25</w:t>
+      </w:r>
+      <w:r>
+        <w:t xml:space="preserve"> September 23 – </w:t>
+      </w:r>
+      <w:r>
+        <w:t>29</w:t>
+      </w:r>
+      <w:r>
+        <w:t xml:space="preserve"> September 23</w:t>
+      </w:r>
     </w:p>
     <w:p>
       <w:pPr>
@@ -1457,11 +1584,11 @@
       <w:pPr>
         <w:pStyle w:val="Heading2"/>
       </w:pPr>
-      <w:bookmarkStart w:id="8" w:name="_Toc148099231"/>
+      <w:bookmarkStart w:id="9" w:name="_Toc148099231"/>
       <w:r>
         <w:t>Week 5</w:t>
       </w:r>
-      <w:bookmarkEnd w:id="8"/>
+      <w:bookmarkEnd w:id="9"/>
     </w:p>
     <w:p>
       <w:pPr>
@@ -1481,12 +1608,33 @@
           <w:szCs w:val="28"/>
           <w:u w:val="single"/>
         </w:rPr>
-        <w:t>Hours</w:t>
-      </w:r>
-    </w:p>
-    <w:p>
-      <w:r>
-        <w:t>40 hours</w:t>
+        <w:t>Date</w:t>
+      </w:r>
+    </w:p>
+    <w:p>
+      <w:r>
+        <w:t>2</w:t>
+      </w:r>
+      <w:r>
+        <w:t xml:space="preserve"> </w:t>
+      </w:r>
+      <w:r>
+        <w:t>October</w:t>
+      </w:r>
+      <w:r>
+        <w:t xml:space="preserve"> 23 – </w:t>
+      </w:r>
+      <w:r>
+        <w:t>6</w:t>
+      </w:r>
+      <w:r>
+        <w:t xml:space="preserve"> </w:t>
+      </w:r>
+      <w:r>
+        <w:t xml:space="preserve">October </w:t>
+      </w:r>
+      <w:r>
+        <w:t>23</w:t>
       </w:r>
     </w:p>
     <w:p>
@@ -1507,64 +1655,14 @@
           <w:szCs w:val="28"/>
           <w:u w:val="single"/>
         </w:rPr>
-        <w:t>Description</w:t>
-      </w:r>
-    </w:p>
-    <w:p>
-      <w:r>
-        <w:t>On Monday, I had my weekly standup meeting with the company mentor, during which we discussed my questions and outlined the tasks for the week. I spent the week working on the UML diagram and ERD in the design document, addressing feedback on the user story and user flowchart provided by the company mentor.</w:t>
-      </w:r>
-    </w:p>
-    <w:p/>
-    <w:p>
-      <w:r>
-        <w:t xml:space="preserve">On Thursday, I had my weekly meeting with the first assessor to review the research document and design document. </w:t>
-      </w:r>
-      <w:r>
-        <w:t xml:space="preserve">She identified the </w:t>
-      </w:r>
-      <w:r>
-        <w:t xml:space="preserve">areas in the design document that needed </w:t>
-      </w:r>
-      <w:r>
-        <w:t>to be removed to let the reader focus and understand the task</w:t>
-      </w:r>
-      <w:r>
-        <w:t>.</w:t>
-      </w:r>
-      <w:r>
-        <w:t xml:space="preserve"> Additionally, she told me that I’m doing a good job and keep on this pa</w:t>
-      </w:r>
-      <w:r>
-        <w:t>ce</w:t>
-      </w:r>
-      <w:r>
-        <w:t>.</w:t>
-      </w:r>
-    </w:p>
-    <w:p/>
-    <w:p>
-      <w:r>
-        <w:t>By Friday, I had also created an additional document, the concept document, and made necessary corrections</w:t>
-      </w:r>
-      <w:r>
-        <w:t xml:space="preserve"> to other document</w:t>
-      </w:r>
-      <w:r>
-        <w:t xml:space="preserve"> based on feedback. I then submitted all the documents to the company mentor for review.</w:t>
-      </w:r>
-    </w:p>
-    <w:p/>
-    <w:p>
-      <w:pPr>
-        <w:pStyle w:val="Heading2"/>
-      </w:pPr>
-      <w:bookmarkStart w:id="9" w:name="_Hlk148099203"/>
-      <w:bookmarkStart w:id="10" w:name="_Toc148099232"/>
-      <w:r>
-        <w:t>Week 6</w:t>
-      </w:r>
-      <w:bookmarkEnd w:id="10"/>
+        <w:lastRenderedPageBreak/>
+        <w:t>Hours</w:t>
+      </w:r>
+    </w:p>
+    <w:p>
+      <w:r>
+        <w:t>40 hours</w:t>
+      </w:r>
     </w:p>
     <w:p>
       <w:pPr>
@@ -1584,13 +1682,64 @@
           <w:szCs w:val="28"/>
           <w:u w:val="single"/>
         </w:rPr>
-        <w:t>Hours</w:t>
-      </w:r>
-    </w:p>
-    <w:p>
-      <w:r>
-        <w:t>40 hours</w:t>
-      </w:r>
+        <w:t>Description</w:t>
+      </w:r>
+    </w:p>
+    <w:p>
+      <w:r>
+        <w:t>On Monday, I had my weekly standup meeting with the company mentor, during which we discussed my questions and outlined the tasks for the week. I spent the week working on the UML diagram and ERD in the design document, addressing feedback on the user story and user flowchart provided by the company mentor.</w:t>
+      </w:r>
+    </w:p>
+    <w:p/>
+    <w:p>
+      <w:r>
+        <w:t xml:space="preserve">On Thursday, I had my weekly meeting with the first assessor to review the research document and design document. </w:t>
+      </w:r>
+      <w:r>
+        <w:t xml:space="preserve">She identified the </w:t>
+      </w:r>
+      <w:r>
+        <w:t xml:space="preserve">areas in the design document that needed </w:t>
+      </w:r>
+      <w:r>
+        <w:t>to be removed to let the reader focus and understand the task</w:t>
+      </w:r>
+      <w:r>
+        <w:t>.</w:t>
+      </w:r>
+      <w:r>
+        <w:t xml:space="preserve"> Additionally, she told me that I’m doing a good job and keep on this pa</w:t>
+      </w:r>
+      <w:r>
+        <w:t>ce</w:t>
+      </w:r>
+      <w:r>
+        <w:t>.</w:t>
+      </w:r>
+    </w:p>
+    <w:p/>
+    <w:p>
+      <w:r>
+        <w:t>By Friday, I had also created an additional document, the concept document, and made necessary corrections</w:t>
+      </w:r>
+      <w:r>
+        <w:t xml:space="preserve"> to other document</w:t>
+      </w:r>
+      <w:r>
+        <w:t xml:space="preserve"> based on feedback. I then submitted all the documents to the company mentor for review.</w:t>
+      </w:r>
+    </w:p>
+    <w:p/>
+    <w:p>
+      <w:pPr>
+        <w:pStyle w:val="Heading2"/>
+      </w:pPr>
+      <w:bookmarkStart w:id="10" w:name="_Toc148099232"/>
+      <w:bookmarkStart w:id="11" w:name="_Hlk148099203"/>
+      <w:r>
+        <w:t>Week 6</w:t>
+      </w:r>
+      <w:bookmarkEnd w:id="10"/>
     </w:p>
     <w:p>
       <w:pPr>
@@ -1610,88 +1759,22 @@
           <w:szCs w:val="28"/>
           <w:u w:val="single"/>
         </w:rPr>
-        <w:t>Description</w:t>
-      </w:r>
-    </w:p>
-    <w:bookmarkEnd w:id="9"/>
-    <w:p>
-      <w:r>
-        <w:t xml:space="preserve">On Monday I had my weekly meeting with the company mentor to </w:t>
-      </w:r>
-      <w:r>
-        <w:t>discuss</w:t>
-      </w:r>
-      <w:r>
-        <w:t xml:space="preserve"> the ERD, the information I </w:t>
-      </w:r>
-      <w:r>
-        <w:t>gather</w:t>
-      </w:r>
-      <w:r>
-        <w:t xml:space="preserve"> on WhatsApp and setup a branch for me to start programming. </w:t>
-      </w:r>
-      <w:r>
-        <w:t>I also c</w:t>
-      </w:r>
-      <w:r>
-        <w:t>orrect</w:t>
-      </w:r>
-      <w:r>
-        <w:t>ed</w:t>
-      </w:r>
-      <w:r>
-        <w:t xml:space="preserve"> some spelling errors on </w:t>
-      </w:r>
-      <w:r>
-        <w:t>various</w:t>
-      </w:r>
-      <w:r>
-        <w:t xml:space="preserve"> documents.</w:t>
-      </w:r>
-      <w:r>
-        <w:t xml:space="preserve"> This week I continue to work on my research document</w:t>
-      </w:r>
-      <w:r>
-        <w:t xml:space="preserve"> and fix the ERD in the Design Document</w:t>
-      </w:r>
-      <w:r>
-        <w:t xml:space="preserve"> for the sprint delivery on Friday to the company mentor</w:t>
-      </w:r>
-      <w:r>
-        <w:t xml:space="preserve">. On Thursday I had my weekly meeting with my first assessor. We had gone over the documents that I delivered, and it was sufficient. </w:t>
-      </w:r>
-      <w:r>
-        <w:t>Additionally,</w:t>
-      </w:r>
-      <w:r>
-        <w:t xml:space="preserve"> we </w:t>
-      </w:r>
-      <w:r>
-        <w:t>discussed</w:t>
-      </w:r>
-      <w:r>
-        <w:t xml:space="preserve"> what </w:t>
-      </w:r>
-      <w:r>
-        <w:t>my plans</w:t>
-      </w:r>
-      <w:r>
-        <w:t xml:space="preserve"> for next sprint.</w:t>
-      </w:r>
-    </w:p>
-    <w:p/>
-    <w:p>
-      <w:pPr>
-        <w:pStyle w:val="Heading2"/>
-      </w:pPr>
-      <w:bookmarkStart w:id="11" w:name="_Toc148099233"/>
-      <w:r>
-        <w:t xml:space="preserve">Week </w:t>
-      </w:r>
-      <w:r>
-        <w:t>7</w:t>
-      </w:r>
-      <w:bookmarkEnd w:id="11"/>
+        <w:t>Date</w:t>
+      </w:r>
+    </w:p>
+    <w:p>
+      <w:r>
+        <w:t>9</w:t>
+      </w:r>
+      <w:r>
+        <w:t xml:space="preserve"> October 23 – </w:t>
+      </w:r>
+      <w:r>
+        <w:t>13</w:t>
+      </w:r>
+      <w:r>
+        <w:t xml:space="preserve"> October 23</w:t>
+      </w:r>
     </w:p>
     <w:p>
       <w:pPr>
@@ -1740,7 +1823,339 @@
         <w:t>Description</w:t>
       </w:r>
     </w:p>
+    <w:bookmarkEnd w:id="11"/>
+    <w:p>
+      <w:r>
+        <w:t>On Monday</w:t>
+      </w:r>
+      <w:r>
+        <w:t>,</w:t>
+      </w:r>
+      <w:r>
+        <w:t xml:space="preserve"> I had my weekly meeting with the company mentor to </w:t>
+      </w:r>
+      <w:r>
+        <w:t>discuss</w:t>
+      </w:r>
+      <w:r>
+        <w:t xml:space="preserve"> the ERD</w:t>
+      </w:r>
+      <w:r>
+        <w:t xml:space="preserve"> and</w:t>
+      </w:r>
+      <w:r>
+        <w:t xml:space="preserve"> the information I </w:t>
+      </w:r>
+      <w:r>
+        <w:t>gather</w:t>
+      </w:r>
+      <w:r>
+        <w:t>ed</w:t>
+      </w:r>
+      <w:r>
+        <w:t xml:space="preserve"> </w:t>
+      </w:r>
+      <w:r>
+        <w:t>about</w:t>
+      </w:r>
+      <w:r>
+        <w:t xml:space="preserve"> WhatsApp</w:t>
+      </w:r>
+      <w:r>
+        <w:t>.</w:t>
+      </w:r>
+      <w:r>
+        <w:t xml:space="preserve"> </w:t>
+      </w:r>
+      <w:r>
+        <w:t xml:space="preserve">We also </w:t>
+      </w:r>
+      <w:r>
+        <w:t>setup a branch for me to start programming</w:t>
+      </w:r>
+      <w:r>
+        <w:t xml:space="preserve"> and</w:t>
+      </w:r>
+      <w:r>
+        <w:t xml:space="preserve"> </w:t>
+      </w:r>
+      <w:r>
+        <w:t>I also c</w:t>
+      </w:r>
+      <w:r>
+        <w:t>orrect</w:t>
+      </w:r>
+      <w:r>
+        <w:t>ed</w:t>
+      </w:r>
+      <w:r>
+        <w:t xml:space="preserve"> some spelling errors on </w:t>
+      </w:r>
+      <w:r>
+        <w:t>various</w:t>
+      </w:r>
+      <w:r>
+        <w:t xml:space="preserve"> documents.</w:t>
+      </w:r>
+      <w:r>
+        <w:t xml:space="preserve"> This week I continue to work on my research document</w:t>
+      </w:r>
+      <w:r>
+        <w:t xml:space="preserve"> and fix the ERD in the Design Document</w:t>
+      </w:r>
+      <w:r>
+        <w:t xml:space="preserve"> for the sprint delivery on Friday to the company mentor</w:t>
+      </w:r>
+      <w:r>
+        <w:t>. On Thursday</w:t>
+      </w:r>
+      <w:r>
+        <w:t>,</w:t>
+      </w:r>
+      <w:r>
+        <w:t xml:space="preserve"> I had my weekly meeting with my first assessor</w:t>
+      </w:r>
+      <w:r>
+        <w:t>, where</w:t>
+      </w:r>
+      <w:r>
+        <w:t xml:space="preserve"> </w:t>
+      </w:r>
+      <w:r>
+        <w:t>w</w:t>
+      </w:r>
+      <w:r>
+        <w:t xml:space="preserve">e </w:t>
+      </w:r>
+      <w:r>
+        <w:t xml:space="preserve">reviewed </w:t>
+      </w:r>
+      <w:r>
+        <w:t>the documents that I</w:t>
+      </w:r>
+      <w:r>
+        <w:t xml:space="preserve"> had</w:t>
+      </w:r>
+      <w:r>
+        <w:t xml:space="preserve"> delivered, </w:t>
+      </w:r>
+      <w:r>
+        <w:t>and they found them to be sufficient</w:t>
+      </w:r>
+      <w:r>
+        <w:t xml:space="preserve">. </w:t>
+      </w:r>
+      <w:r>
+        <w:lastRenderedPageBreak/>
+        <w:t>Additionally,</w:t>
+      </w:r>
+      <w:r>
+        <w:t xml:space="preserve"> we </w:t>
+      </w:r>
+      <w:r>
+        <w:t>discussed</w:t>
+      </w:r>
+      <w:r>
+        <w:t xml:space="preserve"> </w:t>
+      </w:r>
+      <w:r>
+        <w:t>my plans</w:t>
+      </w:r>
+      <w:r>
+        <w:t xml:space="preserve"> for next sprint.</w:t>
+      </w:r>
+      <w:r>
+        <w:t xml:space="preserve"> </w:t>
+      </w:r>
+      <w:r>
+        <w:t>At the</w:t>
+      </w:r>
+      <w:r>
+        <w:t xml:space="preserve"> end of th</w:t>
+      </w:r>
+      <w:r>
+        <w:t>is</w:t>
+      </w:r>
+      <w:r>
+        <w:t xml:space="preserve"> sprint, I delivered</w:t>
+      </w:r>
+      <w:r>
+        <w:t xml:space="preserve"> the following items to the company mentor</w:t>
+      </w:r>
+      <w:r>
+        <w:t>:</w:t>
+      </w:r>
+    </w:p>
+    <w:p>
+      <w:pPr>
+        <w:pStyle w:val="ListParagraph"/>
+        <w:numPr>
+          <w:ilvl w:val="0"/>
+          <w:numId w:val="5"/>
+        </w:numPr>
+      </w:pPr>
+      <w:r>
+        <w:t>Wireframe V1.3</w:t>
+      </w:r>
+    </w:p>
+    <w:p>
+      <w:pPr>
+        <w:pStyle w:val="ListParagraph"/>
+        <w:numPr>
+          <w:ilvl w:val="0"/>
+          <w:numId w:val="5"/>
+        </w:numPr>
+      </w:pPr>
+      <w:r>
+        <w:t>User Flowchart V1</w:t>
+      </w:r>
+    </w:p>
+    <w:p>
+      <w:pPr>
+        <w:pStyle w:val="ListParagraph"/>
+        <w:numPr>
+          <w:ilvl w:val="0"/>
+          <w:numId w:val="5"/>
+        </w:numPr>
+      </w:pPr>
+      <w:r>
+        <w:t>User Story V2.4</w:t>
+      </w:r>
+    </w:p>
+    <w:p>
+      <w:pPr>
+        <w:pStyle w:val="ListParagraph"/>
+        <w:numPr>
+          <w:ilvl w:val="0"/>
+          <w:numId w:val="5"/>
+        </w:numPr>
+      </w:pPr>
+      <w:r>
+        <w:t>Design Document V1</w:t>
+      </w:r>
+    </w:p>
+    <w:p>
+      <w:pPr>
+        <w:pStyle w:val="ListParagraph"/>
+        <w:numPr>
+          <w:ilvl w:val="0"/>
+          <w:numId w:val="5"/>
+        </w:numPr>
+      </w:pPr>
+      <w:r>
+        <w:t>Concept Document</w:t>
+      </w:r>
+    </w:p>
     <w:p/>
+    <w:p>
+      <w:pPr>
+        <w:pStyle w:val="Heading2"/>
+      </w:pPr>
+      <w:bookmarkStart w:id="12" w:name="_Toc148099233"/>
+      <w:r>
+        <w:t xml:space="preserve">Week </w:t>
+      </w:r>
+      <w:r>
+        <w:t>7</w:t>
+      </w:r>
+      <w:bookmarkEnd w:id="12"/>
+    </w:p>
+    <w:p>
+      <w:pPr>
+        <w:rPr>
+          <w:b/>
+          <w:bCs/>
+          <w:sz w:val="28"/>
+          <w:szCs w:val="28"/>
+          <w:u w:val="single"/>
+        </w:rPr>
+      </w:pPr>
+      <w:r>
+        <w:rPr>
+          <w:b/>
+          <w:bCs/>
+          <w:sz w:val="28"/>
+          <w:szCs w:val="28"/>
+          <w:u w:val="single"/>
+        </w:rPr>
+        <w:t>Date</w:t>
+      </w:r>
+    </w:p>
+    <w:p>
+      <w:r>
+        <w:t>16</w:t>
+      </w:r>
+      <w:r>
+        <w:t xml:space="preserve"> October 23 – </w:t>
+      </w:r>
+      <w:r>
+        <w:t>20</w:t>
+      </w:r>
+      <w:r>
+        <w:t xml:space="preserve"> October 23</w:t>
+      </w:r>
+    </w:p>
+    <w:p>
+      <w:pPr>
+        <w:rPr>
+          <w:b/>
+          <w:bCs/>
+          <w:sz w:val="28"/>
+          <w:szCs w:val="28"/>
+          <w:u w:val="single"/>
+        </w:rPr>
+      </w:pPr>
+      <w:r>
+        <w:rPr>
+          <w:b/>
+          <w:bCs/>
+          <w:sz w:val="28"/>
+          <w:szCs w:val="28"/>
+          <w:u w:val="single"/>
+        </w:rPr>
+        <w:t>Hours</w:t>
+      </w:r>
+    </w:p>
+    <w:p>
+      <w:r>
+        <w:t>40 hours</w:t>
+      </w:r>
+    </w:p>
+    <w:p>
+      <w:pPr>
+        <w:rPr>
+          <w:b/>
+          <w:bCs/>
+          <w:sz w:val="28"/>
+          <w:szCs w:val="28"/>
+          <w:u w:val="single"/>
+        </w:rPr>
+      </w:pPr>
+      <w:r>
+        <w:rPr>
+          <w:b/>
+          <w:bCs/>
+          <w:sz w:val="28"/>
+          <w:szCs w:val="28"/>
+          <w:u w:val="single"/>
+        </w:rPr>
+        <w:t>Description</w:t>
+      </w:r>
+    </w:p>
+    <w:p>
+      <w:r>
+        <w:t xml:space="preserve">This week is the start of sprint 3. I had my weekly standup meeting with the company mentor on Monday. We talk about what information I found for the video call system and what I’m going to focus on this sprint and what still needs to be done. For this sprint I’m going to implement the first prototype of concept 1. I continued to work on the research document to get </w:t>
+      </w:r>
+      <w:r>
+        <w:t>feedback</w:t>
+      </w:r>
+      <w:r>
+        <w:t xml:space="preserve"> on how it’s going.</w:t>
+      </w:r>
+      <w:r>
+        <w:t xml:space="preserve"> This week there won’t be the usual weekly meeting with the first assessor because this week is a mini vacation for school.</w:t>
+      </w:r>
+    </w:p>
     <w:sectPr>
       <w:pgSz w:w="12240" w:h="15840"/>
       <w:pgMar w:top="1417" w:right="1417" w:bottom="1417" w:left="1417" w:header="720" w:footer="720" w:gutter="0"/>
@@ -1754,6 +2169,119 @@
 <file path=word/numbering.xml><?xml version="1.0" encoding="utf-8"?>
 <w:numbering xmlns:wpc="http://schemas.microsoft.com/office/word/2010/wordprocessingCanvas" xmlns:cx="http://schemas.microsoft.com/office/drawing/2014/chartex" xmlns:cx1="http://schemas.microsoft.com/office/drawing/2015/9/8/chartex" xmlns:cx2="http://schemas.microsoft.com/office/drawing/2015/10/21/chartex" xmlns:cx3="http://schemas.microsoft.com/office/drawing/2016/5/9/chartex" xmlns:cx4="http://schemas.microsoft.com/office/drawing/2016/5/10/chartex" xmlns:cx5="http://schemas.microsoft.com/office/drawing/2016/5/11/chartex" xmlns:cx6="http://schemas.microsoft.com/office/drawing/2016/5/12/chartex" xmlns:cx7="http://schemas.microsoft.com/office/drawing/2016/5/13/chartex" xmlns:cx8="http://schemas.microsoft.com/office/drawing/2016/5/14/chartex" xmlns:mc="http://schemas.openxmlformats.org/markup-compatibility/2006" xmlns:aink="http://schemas.microsoft.com/office/drawing/2016/ink" xmlns:am3d="http://schemas.microsoft.com/office/drawing/2017/model3d" xmlns:o="urn:schemas-microsoft-com:office:office" xmlns:oel="http://schemas.microsoft.com/office/2019/extlst" xmlns:r="http://schemas.openxmlformats.org/officeDocument/2006/relationships" xmlns:m="http://schemas.openxmlformats.org/officeDocument/2006/math" xmlns:v="urn:schemas-microsoft-com:vml" xmlns:wp14="http://schemas.microsoft.com/office/word/2010/wordprocessingDrawing" xmlns:wp="http://schemas.openxmlformats.org/drawingml/2006/wordprocessingDrawing" xmlns:w10="urn:schemas-microsoft-com:office:word" xmlns:w="http://schemas.openxmlformats.org/wordprocessingml/2006/main" xmlns:w14="http://schemas.microsoft.com/office/word/2010/wordml" xmlns:w15="http://schemas.microsoft.com/office/word/2012/wordml" xmlns:w16cex="http://schemas.microsoft.com/office/word/2018/wordml/cex" xmlns:w16cid="http://schemas.microsoft.com/office/word/2016/wordml/cid" xmlns:w16="http://schemas.microsoft.com/office/word/2018/wordml" xmlns:w16sdtdh="http://schemas.microsoft.com/office/word/2020/wordml/sdtdatahash" xmlns:w16se="http://schemas.microsoft.com/office/word/2015/wordml/symex" xmlns:wpg="http://schemas.microsoft.com/office/word/2010/wordprocessingGroup" xmlns:wpi="http://schemas.microsoft.com/office/word/2010/wordprocessingInk" xmlns:wne="http://schemas.microsoft.com/office/word/2006/wordml" xmlns:wps="http://schemas.microsoft.com/office/word/2010/wordprocessingShape" mc:Ignorable="w14 w15 w16se w16cid w16 w16cex w16sdtdh wp14">
   <w:abstractNum w:abstractNumId="0" w15:restartNumberingAfterBreak="0">
+    <w:nsid w:val="016D5451"/>
+    <w:multiLevelType w:val="hybridMultilevel"/>
+    <w:tmpl w:val="BF103AE0"/>
+    <w:lvl w:ilvl="0" w:tplc="04090001">
+      <w:start w:val="1"/>
+      <w:numFmt w:val="bullet"/>
+      <w:lvlText w:val=""/>
+      <w:lvlJc w:val="left"/>
+      <w:pPr>
+        <w:ind w:left="720" w:hanging="360"/>
+      </w:pPr>
+      <w:rPr>
+        <w:rFonts w:ascii="Symbol" w:hAnsi="Symbol" w:hint="default"/>
+      </w:rPr>
+    </w:lvl>
+    <w:lvl w:ilvl="1" w:tplc="04090003" w:tentative="1">
+      <w:start w:val="1"/>
+      <w:numFmt w:val="bullet"/>
+      <w:lvlText w:val="o"/>
+      <w:lvlJc w:val="left"/>
+      <w:pPr>
+        <w:ind w:left="1440" w:hanging="360"/>
+      </w:pPr>
+      <w:rPr>
+        <w:rFonts w:ascii="Courier New" w:hAnsi="Courier New" w:cs="Courier New" w:hint="default"/>
+      </w:rPr>
+    </w:lvl>
+    <w:lvl w:ilvl="2" w:tplc="04090005" w:tentative="1">
+      <w:start w:val="1"/>
+      <w:numFmt w:val="bullet"/>
+      <w:lvlText w:val=""/>
+      <w:lvlJc w:val="left"/>
+      <w:pPr>
+        <w:ind w:left="2160" w:hanging="360"/>
+      </w:pPr>
+      <w:rPr>
+        <w:rFonts w:ascii="Wingdings" w:hAnsi="Wingdings" w:hint="default"/>
+      </w:rPr>
+    </w:lvl>
+    <w:lvl w:ilvl="3" w:tplc="04090001" w:tentative="1">
+      <w:start w:val="1"/>
+      <w:numFmt w:val="bullet"/>
+      <w:lvlText w:val=""/>
+      <w:lvlJc w:val="left"/>
+      <w:pPr>
+        <w:ind w:left="2880" w:hanging="360"/>
+      </w:pPr>
+      <w:rPr>
+        <w:rFonts w:ascii="Symbol" w:hAnsi="Symbol" w:hint="default"/>
+      </w:rPr>
+    </w:lvl>
+    <w:lvl w:ilvl="4" w:tplc="04090003" w:tentative="1">
+      <w:start w:val="1"/>
+      <w:numFmt w:val="bullet"/>
+      <w:lvlText w:val="o"/>
+      <w:lvlJc w:val="left"/>
+      <w:pPr>
+        <w:ind w:left="3600" w:hanging="360"/>
+      </w:pPr>
+      <w:rPr>
+        <w:rFonts w:ascii="Courier New" w:hAnsi="Courier New" w:cs="Courier New" w:hint="default"/>
+      </w:rPr>
+    </w:lvl>
+    <w:lvl w:ilvl="5" w:tplc="04090005" w:tentative="1">
+      <w:start w:val="1"/>
+      <w:numFmt w:val="bullet"/>
+      <w:lvlText w:val=""/>
+      <w:lvlJc w:val="left"/>
+      <w:pPr>
+        <w:ind w:left="4320" w:hanging="360"/>
+      </w:pPr>
+      <w:rPr>
+        <w:rFonts w:ascii="Wingdings" w:hAnsi="Wingdings" w:hint="default"/>
+      </w:rPr>
+    </w:lvl>
+    <w:lvl w:ilvl="6" w:tplc="04090001" w:tentative="1">
+      <w:start w:val="1"/>
+      <w:numFmt w:val="bullet"/>
+      <w:lvlText w:val=""/>
+      <w:lvlJc w:val="left"/>
+      <w:pPr>
+        <w:ind w:left="5040" w:hanging="360"/>
+      </w:pPr>
+      <w:rPr>
+        <w:rFonts w:ascii="Symbol" w:hAnsi="Symbol" w:hint="default"/>
+      </w:rPr>
+    </w:lvl>
+    <w:lvl w:ilvl="7" w:tplc="04090003" w:tentative="1">
+      <w:start w:val="1"/>
+      <w:numFmt w:val="bullet"/>
+      <w:lvlText w:val="o"/>
+      <w:lvlJc w:val="left"/>
+      <w:pPr>
+        <w:ind w:left="5760" w:hanging="360"/>
+      </w:pPr>
+      <w:rPr>
+        <w:rFonts w:ascii="Courier New" w:hAnsi="Courier New" w:cs="Courier New" w:hint="default"/>
+      </w:rPr>
+    </w:lvl>
+    <w:lvl w:ilvl="8" w:tplc="04090005" w:tentative="1">
+      <w:start w:val="1"/>
+      <w:numFmt w:val="bullet"/>
+      <w:lvlText w:val=""/>
+      <w:lvlJc w:val="left"/>
+      <w:pPr>
+        <w:ind w:left="6480" w:hanging="360"/>
+      </w:pPr>
+      <w:rPr>
+        <w:rFonts w:ascii="Wingdings" w:hAnsi="Wingdings" w:hint="default"/>
+      </w:rPr>
+    </w:lvl>
+  </w:abstractNum>
+  <w:abstractNum w:abstractNumId="1" w15:restartNumberingAfterBreak="0">
     <w:nsid w:val="21C670F7"/>
     <w:multiLevelType w:val="hybridMultilevel"/>
     <w:tmpl w:val="27DC9EEA"/>
@@ -1866,7 +2394,7 @@
       </w:rPr>
     </w:lvl>
   </w:abstractNum>
-  <w:abstractNum w:abstractNumId="1" w15:restartNumberingAfterBreak="0">
+  <w:abstractNum w:abstractNumId="2" w15:restartNumberingAfterBreak="0">
     <w:nsid w:val="25E46491"/>
     <w:multiLevelType w:val="multilevel"/>
     <w:tmpl w:val="93FEDC04"/>
@@ -1982,7 +2510,7 @@
       </w:pPr>
     </w:lvl>
   </w:abstractNum>
-  <w:abstractNum w:abstractNumId="2" w15:restartNumberingAfterBreak="0">
+  <w:abstractNum w:abstractNumId="3" w15:restartNumberingAfterBreak="0">
     <w:nsid w:val="2C1E317C"/>
     <w:multiLevelType w:val="multilevel"/>
     <w:tmpl w:val="520AA3D8"/>
@@ -2095,7 +2623,7 @@
       </w:pPr>
     </w:lvl>
   </w:abstractNum>
-  <w:abstractNum w:abstractNumId="3" w15:restartNumberingAfterBreak="0">
+  <w:abstractNum w:abstractNumId="4" w15:restartNumberingAfterBreak="0">
     <w:nsid w:val="6CF24F27"/>
     <w:multiLevelType w:val="hybridMultilevel"/>
     <w:tmpl w:val="B42EDD50"/>
@@ -2209,16 +2737,19 @@
     </w:lvl>
   </w:abstractNum>
   <w:num w:numId="1" w16cid:durableId="1385569684">
+    <w:abstractNumId w:val="4"/>
+  </w:num>
+  <w:num w:numId="2" w16cid:durableId="105392206">
+    <w:abstractNumId w:val="1"/>
+  </w:num>
+  <w:num w:numId="3" w16cid:durableId="717322670">
     <w:abstractNumId w:val="3"/>
   </w:num>
-  <w:num w:numId="2" w16cid:durableId="105392206">
-    <w:abstractNumId w:val="0"/>
-  </w:num>
-  <w:num w:numId="3" w16cid:durableId="717322670">
+  <w:num w:numId="4" w16cid:durableId="1558853493">
     <w:abstractNumId w:val="2"/>
   </w:num>
-  <w:num w:numId="4" w16cid:durableId="1558853493">
-    <w:abstractNumId w:val="1"/>
+  <w:num w:numId="5" w16cid:durableId="1964993859">
+    <w:abstractNumId w:val="0"/>
   </w:num>
 </w:numbering>
 </file>
@@ -2621,7 +3152,7 @@
   <w:style w:type="paragraph" w:default="1" w:styleId="Normal">
     <w:name w:val="Normal"/>
     <w:qFormat/>
-    <w:rsid w:val="002C6554"/>
+    <w:rsid w:val="003E651A"/>
   </w:style>
   <w:style w:type="paragraph" w:styleId="Heading1">
     <w:name w:val="heading 1"/>

</xml_diff>

<commit_message>
Update Logbook and Research document
</commit_message>
<xml_diff>
--- a/Internship Logbook.docx
+++ b/Internship Logbook.docx
@@ -183,7 +183,7 @@
           <w:r>
             <w:fldChar w:fldCharType="separate"/>
           </w:r>
-          <w:hyperlink w:anchor="_Toc148099225" w:history="1">
+          <w:hyperlink w:anchor="_Toc148971628" w:history="1">
             <w:r>
               <w:rPr>
                 <w:rStyle w:val="Hyperlink"/>
@@ -210,7 +210,7 @@
                 <w:noProof/>
                 <w:webHidden/>
               </w:rPr>
-              <w:instrText xml:space="preserve"> PAGEREF _Toc148099225 \h </w:instrText>
+              <w:instrText xml:space="preserve"> PAGEREF _Toc148971628 \h </w:instrText>
             </w:r>
             <w:r>
               <w:rPr>
@@ -255,7 +255,7 @@
               <w14:ligatures w14:val="standardContextual"/>
             </w:rPr>
           </w:pPr>
-          <w:hyperlink w:anchor="_Toc148099226" w:history="1">
+          <w:hyperlink w:anchor="_Toc148971629" w:history="1">
             <w:r>
               <w:rPr>
                 <w:rStyle w:val="Hyperlink"/>
@@ -282,7 +282,7 @@
                 <w:noProof/>
                 <w:webHidden/>
               </w:rPr>
-              <w:instrText xml:space="preserve"> PAGEREF _Toc148099226 \h </w:instrText>
+              <w:instrText xml:space="preserve"> PAGEREF _Toc148971629 \h </w:instrText>
             </w:r>
             <w:r>
               <w:rPr>
@@ -327,7 +327,7 @@
               <w14:ligatures w14:val="standardContextual"/>
             </w:rPr>
           </w:pPr>
-          <w:hyperlink w:anchor="_Toc148099227" w:history="1">
+          <w:hyperlink w:anchor="_Toc148971630" w:history="1">
             <w:r>
               <w:rPr>
                 <w:rStyle w:val="Hyperlink"/>
@@ -354,7 +354,7 @@
                 <w:noProof/>
                 <w:webHidden/>
               </w:rPr>
-              <w:instrText xml:space="preserve"> PAGEREF _Toc148099227 \h </w:instrText>
+              <w:instrText xml:space="preserve"> PAGEREF _Toc148971630 \h </w:instrText>
             </w:r>
             <w:r>
               <w:rPr>
@@ -399,7 +399,7 @@
               <w14:ligatures w14:val="standardContextual"/>
             </w:rPr>
           </w:pPr>
-          <w:hyperlink w:anchor="_Toc148099228" w:history="1">
+          <w:hyperlink w:anchor="_Toc148971631" w:history="1">
             <w:r>
               <w:rPr>
                 <w:rStyle w:val="Hyperlink"/>
@@ -426,7 +426,7 @@
                 <w:noProof/>
                 <w:webHidden/>
               </w:rPr>
-              <w:instrText xml:space="preserve"> PAGEREF _Toc148099228 \h </w:instrText>
+              <w:instrText xml:space="preserve"> PAGEREF _Toc148971631 \h </w:instrText>
             </w:r>
             <w:r>
               <w:rPr>
@@ -471,7 +471,7 @@
               <w14:ligatures w14:val="standardContextual"/>
             </w:rPr>
           </w:pPr>
-          <w:hyperlink w:anchor="_Toc148099229" w:history="1">
+          <w:hyperlink w:anchor="_Toc148971632" w:history="1">
             <w:r>
               <w:rPr>
                 <w:rStyle w:val="Hyperlink"/>
@@ -498,7 +498,7 @@
                 <w:noProof/>
                 <w:webHidden/>
               </w:rPr>
-              <w:instrText xml:space="preserve"> PAGEREF _Toc148099229 \h </w:instrText>
+              <w:instrText xml:space="preserve"> PAGEREF _Toc148971632 \h </w:instrText>
             </w:r>
             <w:r>
               <w:rPr>
@@ -543,7 +543,7 @@
               <w14:ligatures w14:val="standardContextual"/>
             </w:rPr>
           </w:pPr>
-          <w:hyperlink w:anchor="_Toc148099230" w:history="1">
+          <w:hyperlink w:anchor="_Toc148971633" w:history="1">
             <w:r>
               <w:rPr>
                 <w:rStyle w:val="Hyperlink"/>
@@ -570,7 +570,7 @@
                 <w:noProof/>
                 <w:webHidden/>
               </w:rPr>
-              <w:instrText xml:space="preserve"> PAGEREF _Toc148099230 \h </w:instrText>
+              <w:instrText xml:space="preserve"> PAGEREF _Toc148971633 \h </w:instrText>
             </w:r>
             <w:r>
               <w:rPr>
@@ -615,7 +615,7 @@
               <w14:ligatures w14:val="standardContextual"/>
             </w:rPr>
           </w:pPr>
-          <w:hyperlink w:anchor="_Toc148099231" w:history="1">
+          <w:hyperlink w:anchor="_Toc148971634" w:history="1">
             <w:r>
               <w:rPr>
                 <w:rStyle w:val="Hyperlink"/>
@@ -642,7 +642,7 @@
                 <w:noProof/>
                 <w:webHidden/>
               </w:rPr>
-              <w:instrText xml:space="preserve"> PAGEREF _Toc148099231 \h </w:instrText>
+              <w:instrText xml:space="preserve"> PAGEREF _Toc148971634 \h </w:instrText>
             </w:r>
             <w:r>
               <w:rPr>
@@ -687,7 +687,7 @@
               <w14:ligatures w14:val="standardContextual"/>
             </w:rPr>
           </w:pPr>
-          <w:hyperlink w:anchor="_Toc148099232" w:history="1">
+          <w:hyperlink w:anchor="_Toc148971635" w:history="1">
             <w:r>
               <w:rPr>
                 <w:rStyle w:val="Hyperlink"/>
@@ -714,7 +714,7 @@
                 <w:noProof/>
                 <w:webHidden/>
               </w:rPr>
-              <w:instrText xml:space="preserve"> PAGEREF _Toc148099232 \h </w:instrText>
+              <w:instrText xml:space="preserve"> PAGEREF _Toc148971635 \h </w:instrText>
             </w:r>
             <w:r>
               <w:rPr>
@@ -759,7 +759,7 @@
               <w14:ligatures w14:val="standardContextual"/>
             </w:rPr>
           </w:pPr>
-          <w:hyperlink w:anchor="_Toc148099233" w:history="1">
+          <w:hyperlink w:anchor="_Toc148971636" w:history="1">
             <w:r>
               <w:rPr>
                 <w:rStyle w:val="Hyperlink"/>
@@ -786,7 +786,7 @@
                 <w:noProof/>
                 <w:webHidden/>
               </w:rPr>
-              <w:instrText xml:space="preserve"> PAGEREF _Toc148099233 \h </w:instrText>
+              <w:instrText xml:space="preserve"> PAGEREF _Toc148971636 \h </w:instrText>
             </w:r>
             <w:r>
               <w:rPr>
@@ -806,7 +806,80 @@
                 <w:noProof/>
                 <w:webHidden/>
               </w:rPr>
-              <w:t>6</w:t>
+              <w:t>7</w:t>
+            </w:r>
+            <w:r>
+              <w:rPr>
+                <w:noProof/>
+                <w:webHidden/>
+              </w:rPr>
+              <w:fldChar w:fldCharType="end"/>
+            </w:r>
+          </w:hyperlink>
+        </w:p>
+        <w:p>
+          <w:pPr>
+            <w:pStyle w:val="TOC2"/>
+            <w:tabs>
+              <w:tab w:val="right" w:leader="dot" w:pos="9396"/>
+            </w:tabs>
+            <w:rPr>
+              <w:noProof/>
+              <w:kern w:val="2"/>
+              <w:sz w:val="22"/>
+              <w:szCs w:val="22"/>
+              <w14:ligatures w14:val="standardContextual"/>
+            </w:rPr>
+          </w:pPr>
+          <w:hyperlink w:anchor="_Toc148971637" w:history="1">
+            <w:r>
+              <w:rPr>
+                <w:rStyle w:val="Hyperlink"/>
+                <w:rFonts w:asciiTheme="majorHAnsi" w:eastAsiaTheme="majorEastAsia" w:hAnsiTheme="majorHAnsi" w:cstheme="majorBidi"/>
+                <w:noProof/>
+              </w:rPr>
+              <w:t>Week 8</w:t>
+            </w:r>
+            <w:r>
+              <w:rPr>
+                <w:noProof/>
+                <w:webHidden/>
+              </w:rPr>
+              <w:tab/>
+            </w:r>
+            <w:r>
+              <w:rPr>
+                <w:noProof/>
+                <w:webHidden/>
+              </w:rPr>
+              <w:fldChar w:fldCharType="begin"/>
+            </w:r>
+            <w:r>
+              <w:rPr>
+                <w:noProof/>
+                <w:webHidden/>
+              </w:rPr>
+              <w:instrText xml:space="preserve"> PAGEREF _Toc148971637 \h </w:instrText>
+            </w:r>
+            <w:r>
+              <w:rPr>
+                <w:noProof/>
+                <w:webHidden/>
+              </w:rPr>
+            </w:r>
+            <w:r>
+              <w:rPr>
+                <w:noProof/>
+                <w:webHidden/>
+              </w:rPr>
+              <w:fldChar w:fldCharType="separate"/>
+            </w:r>
+            <w:r>
+              <w:rPr>
+                <w:noProof/>
+                <w:webHidden/>
+              </w:rPr>
+              <w:t>7</w:t>
             </w:r>
             <w:r>
               <w:rPr>
@@ -839,7 +912,7 @@
       <w:pPr>
         <w:pStyle w:val="Heading1"/>
       </w:pPr>
-      <w:bookmarkStart w:id="0" w:name="_Toc148099225"/>
+      <w:bookmarkStart w:id="0" w:name="_Toc148971628"/>
       <w:r>
         <w:lastRenderedPageBreak/>
         <w:t>Introduction</w:t>
@@ -855,7 +928,7 @@
       <w:pPr>
         <w:pStyle w:val="Heading1"/>
       </w:pPr>
-      <w:bookmarkStart w:id="1" w:name="_Toc148099226"/>
+      <w:bookmarkStart w:id="1" w:name="_Toc148971629"/>
       <w:r>
         <w:t>Weekly Logbook</w:t>
       </w:r>
@@ -865,7 +938,7 @@
       <w:pPr>
         <w:pStyle w:val="Heading2"/>
       </w:pPr>
-      <w:bookmarkStart w:id="2" w:name="_Toc148099227"/>
+      <w:bookmarkStart w:id="2" w:name="_Toc148971630"/>
       <w:r>
         <w:t>Week 1</w:t>
       </w:r>
@@ -1086,7 +1159,7 @@
       <w:pPr>
         <w:pStyle w:val="Heading2"/>
       </w:pPr>
-      <w:bookmarkStart w:id="4" w:name="_Toc148099228"/>
+      <w:bookmarkStart w:id="4" w:name="_Toc148971631"/>
       <w:r>
         <w:t>Week 2</w:t>
       </w:r>
@@ -1196,7 +1269,15 @@
         <w:t xml:space="preserve">of </w:t>
       </w:r>
       <w:r>
-        <w:t xml:space="preserve">the PRAS application for the SVb </w:t>
+        <w:t xml:space="preserve">the PRAS application for the </w:t>
+      </w:r>
+      <w:proofErr w:type="spellStart"/>
+      <w:r>
+        <w:t>SVb</w:t>
+      </w:r>
+      <w:proofErr w:type="spellEnd"/>
+      <w:r>
+        <w:t xml:space="preserve"> </w:t>
       </w:r>
       <w:r>
         <w:t>Employee</w:t>
@@ -1222,7 +1303,7 @@
       <w:pPr>
         <w:pStyle w:val="Heading2"/>
       </w:pPr>
-      <w:bookmarkStart w:id="6" w:name="_Toc148099229"/>
+      <w:bookmarkStart w:id="6" w:name="_Toc148971632"/>
       <w:r>
         <w:t>Week 3</w:t>
       </w:r>
@@ -1400,7 +1481,7 @@
         <w:pStyle w:val="Heading2"/>
       </w:pPr>
       <w:bookmarkStart w:id="7" w:name="_Toc146545905"/>
-      <w:bookmarkStart w:id="8" w:name="_Toc148099230"/>
+      <w:bookmarkStart w:id="8" w:name="_Toc148971633"/>
       <w:r>
         <w:t>Week 4</w:t>
       </w:r>
@@ -1549,7 +1630,7 @@
       <w:pPr>
         <w:pStyle w:val="Heading2"/>
       </w:pPr>
-      <w:bookmarkStart w:id="9" w:name="_Toc148099231"/>
+      <w:bookmarkStart w:id="9" w:name="_Toc148971634"/>
       <w:r>
         <w:t>Week 5</w:t>
       </w:r>
@@ -1678,12 +1759,12 @@
       <w:pPr>
         <w:pStyle w:val="Heading2"/>
       </w:pPr>
-      <w:bookmarkStart w:id="10" w:name="_Toc148099232"/>
-      <w:bookmarkStart w:id="11" w:name="_Hlk148099203"/>
+      <w:bookmarkStart w:id="10" w:name="_Hlk148099203"/>
+      <w:bookmarkStart w:id="11" w:name="_Toc148971635"/>
       <w:r>
         <w:t>Week 6</w:t>
       </w:r>
-      <w:bookmarkEnd w:id="10"/>
+      <w:bookmarkEnd w:id="11"/>
     </w:p>
     <w:p>
       <w:pPr>
@@ -1758,7 +1839,7 @@
         <w:t>Description</w:t>
       </w:r>
     </w:p>
-    <w:bookmarkEnd w:id="11"/>
+    <w:bookmarkEnd w:id="10"/>
     <w:p>
       <w:r>
         <w:t>On Monday</w:t>
@@ -1986,7 +2067,7 @@
       <w:pPr>
         <w:pStyle w:val="Heading2"/>
       </w:pPr>
-      <w:bookmarkStart w:id="12" w:name="_Toc148099233"/>
+      <w:bookmarkStart w:id="12" w:name="_Toc148971636"/>
       <w:r>
         <w:t xml:space="preserve">Week </w:t>
       </w:r>
@@ -2070,7 +2151,87 @@
     </w:p>
     <w:p>
       <w:r>
-        <w:t xml:space="preserve">This week is the start of sprint 3. I had my weekly standup meeting with the company mentor on Monday. We talk about what information I found for the video call system and what I’m going to focus on this sprint and what still needs to be done. For this sprint I’m going to implement the first prototype of concept 1. I continued to work on the research document to get </w:t>
+        <w:t xml:space="preserve">This week is the start of sprint 3. </w:t>
+      </w:r>
+      <w:r>
+        <w:t>O</w:t>
+      </w:r>
+      <w:r>
+        <w:t>n Monday</w:t>
+      </w:r>
+      <w:r>
+        <w:t xml:space="preserve"> </w:t>
+      </w:r>
+      <w:r>
+        <w:t>I had my weekly standup meeting with the company mentor.</w:t>
+      </w:r>
+      <w:r>
+        <w:t xml:space="preserve"> During our session,</w:t>
+      </w:r>
+      <w:r>
+        <w:t xml:space="preserve"> </w:t>
+      </w:r>
+      <w:r>
+        <w:t>w</w:t>
+      </w:r>
+      <w:r>
+        <w:t>e talk</w:t>
+      </w:r>
+      <w:r>
+        <w:t>ed</w:t>
+      </w:r>
+      <w:r>
+        <w:t xml:space="preserve"> about </w:t>
+      </w:r>
+      <w:r>
+        <w:t xml:space="preserve">the </w:t>
+      </w:r>
+      <w:r>
+        <w:t xml:space="preserve">information I </w:t>
+      </w:r>
+      <w:r>
+        <w:t>gathered regarding</w:t>
+      </w:r>
+      <w:r>
+        <w:t xml:space="preserve"> the video call system and </w:t>
+      </w:r>
+      <w:r>
+        <w:t>summarized</w:t>
+      </w:r>
+      <w:r>
+        <w:t xml:space="preserve"> </w:t>
+      </w:r>
+      <w:r>
+        <w:t>I’m going to focus on this sprint</w:t>
+      </w:r>
+      <w:r>
+        <w:t>, as well as doing the remaining tasks</w:t>
+      </w:r>
+      <w:r>
+        <w:t>. For this sprint</w:t>
+      </w:r>
+      <w:r>
+        <w:t>,</w:t>
+      </w:r>
+      <w:r>
+        <w:t xml:space="preserve"> </w:t>
+      </w:r>
+      <w:r>
+        <w:t>my main focus is to</w:t>
+      </w:r>
+      <w:r>
+        <w:t xml:space="preserve"> implement the first prototype of concept 1.</w:t>
+      </w:r>
+    </w:p>
+    <w:p>
+      <w:r>
+        <w:t xml:space="preserve">I </w:t>
+      </w:r>
+      <w:r>
+        <w:t xml:space="preserve">also </w:t>
+      </w:r>
+      <w:r>
+        <w:t xml:space="preserve">continued to work on the research document to get </w:t>
       </w:r>
       <w:r>
         <w:t>feedback</w:t>
@@ -2079,13 +2240,209 @@
         <w:t xml:space="preserve"> on how it’s going.</w:t>
       </w:r>
       <w:r>
-        <w:t xml:space="preserve"> This week there won’t be the usual weekly meeting with the first assessor because this week is a mini vacation for school.</w:t>
-      </w:r>
-      <w:r>
-        <w:t xml:space="preserve"> After the receive feedback on the research document I continue to work on it.</w:t>
-      </w:r>
-      <w:r>
-        <w:t xml:space="preserve"> On Wednesday I receive a company mobile phone to use to test the WhatsApp business app, to see how it works.</w:t>
+        <w:t xml:space="preserve"> This week there won’t be the usual weekly meeting with the first assessor </w:t>
+      </w:r>
+      <w:r>
+        <w:t>due to a school short break</w:t>
+      </w:r>
+      <w:r>
+        <w:t>.</w:t>
+      </w:r>
+    </w:p>
+    <w:p>
+      <w:r>
+        <w:t>On Wednesday</w:t>
+      </w:r>
+      <w:r>
+        <w:t>,</w:t>
+      </w:r>
+      <w:r>
+        <w:t xml:space="preserve"> I receive a company mobile phone</w:t>
+      </w:r>
+      <w:r>
+        <w:t>, which will be</w:t>
+      </w:r>
+      <w:r>
+        <w:t xml:space="preserve"> </w:t>
+      </w:r>
+      <w:r>
+        <w:t>used</w:t>
+      </w:r>
+      <w:r>
+        <w:t xml:space="preserve"> to test the WhatsApp business app</w:t>
+      </w:r>
+      <w:r>
+        <w:t>.</w:t>
+      </w:r>
+      <w:r>
+        <w:t xml:space="preserve"> </w:t>
+      </w:r>
+      <w:r>
+        <w:t>The test will provide valuable insight</w:t>
+      </w:r>
+      <w:r>
+        <w:t>s</w:t>
+      </w:r>
+      <w:r>
+        <w:t xml:space="preserve"> </w:t>
+      </w:r>
+      <w:r>
+        <w:t>on how it</w:t>
+      </w:r>
+      <w:r>
+        <w:t xml:space="preserve"> works</w:t>
+      </w:r>
+      <w:r>
+        <w:t xml:space="preserve"> and </w:t>
+      </w:r>
+      <w:r>
+        <w:t xml:space="preserve">provide </w:t>
+      </w:r>
+      <w:r>
+        <w:t xml:space="preserve">some information for my research document. </w:t>
+      </w:r>
+    </w:p>
+    <w:p>
+      <w:r>
+        <w:t xml:space="preserve">On Friday I started looking into the appointment code </w:t>
+      </w:r>
+      <w:r>
+        <w:t>within</w:t>
+      </w:r>
+      <w:r>
+        <w:t xml:space="preserve"> the application</w:t>
+      </w:r>
+      <w:r>
+        <w:t xml:space="preserve"> and add a button to the interface</w:t>
+      </w:r>
+      <w:r>
+        <w:t>.</w:t>
+      </w:r>
+    </w:p>
+    <w:p/>
+    <w:p>
+      <w:pPr>
+        <w:keepNext/>
+        <w:keepLines/>
+        <w:spacing w:before="160" w:after="80"/>
+        <w:outlineLvl w:val="1"/>
+        <w:rPr>
+          <w:rFonts w:asciiTheme="majorHAnsi" w:eastAsiaTheme="majorEastAsia" w:hAnsiTheme="majorHAnsi" w:cstheme="majorBidi"/>
+          <w:color w:val="2F5496" w:themeColor="accent1" w:themeShade="BF"/>
+          <w:sz w:val="32"/>
+          <w:szCs w:val="32"/>
+        </w:rPr>
+      </w:pPr>
+      <w:bookmarkStart w:id="13" w:name="_Toc148971637"/>
+      <w:r>
+        <w:rPr>
+          <w:rFonts w:asciiTheme="majorHAnsi" w:eastAsiaTheme="majorEastAsia" w:hAnsiTheme="majorHAnsi" w:cstheme="majorBidi"/>
+          <w:color w:val="2F5496" w:themeColor="accent1" w:themeShade="BF"/>
+          <w:sz w:val="32"/>
+          <w:szCs w:val="32"/>
+        </w:rPr>
+        <w:t xml:space="preserve">Week </w:t>
+      </w:r>
+      <w:r>
+        <w:rPr>
+          <w:rFonts w:asciiTheme="majorHAnsi" w:eastAsiaTheme="majorEastAsia" w:hAnsiTheme="majorHAnsi" w:cstheme="majorBidi"/>
+          <w:color w:val="2F5496" w:themeColor="accent1" w:themeShade="BF"/>
+          <w:sz w:val="32"/>
+          <w:szCs w:val="32"/>
+        </w:rPr>
+        <w:t>8</w:t>
+      </w:r>
+      <w:bookmarkEnd w:id="13"/>
+    </w:p>
+    <w:p>
+      <w:pPr>
+        <w:rPr>
+          <w:b/>
+          <w:bCs/>
+          <w:sz w:val="28"/>
+          <w:szCs w:val="28"/>
+          <w:u w:val="single"/>
+        </w:rPr>
+      </w:pPr>
+      <w:r>
+        <w:rPr>
+          <w:b/>
+          <w:bCs/>
+          <w:sz w:val="28"/>
+          <w:szCs w:val="28"/>
+          <w:u w:val="single"/>
+        </w:rPr>
+        <w:t>Date</w:t>
+      </w:r>
+    </w:p>
+    <w:p>
+      <w:r>
+        <w:t>23</w:t>
+      </w:r>
+      <w:r>
+        <w:t xml:space="preserve"> October 23 – 2</w:t>
+      </w:r>
+      <w:r>
+        <w:t>7</w:t>
+      </w:r>
+      <w:r>
+        <w:t xml:space="preserve"> October 23</w:t>
+      </w:r>
+    </w:p>
+    <w:p>
+      <w:pPr>
+        <w:rPr>
+          <w:b/>
+          <w:bCs/>
+          <w:sz w:val="28"/>
+          <w:szCs w:val="28"/>
+          <w:u w:val="single"/>
+        </w:rPr>
+      </w:pPr>
+      <w:r>
+        <w:rPr>
+          <w:b/>
+          <w:bCs/>
+          <w:sz w:val="28"/>
+          <w:szCs w:val="28"/>
+          <w:u w:val="single"/>
+        </w:rPr>
+        <w:lastRenderedPageBreak/>
+        <w:t>Hours</w:t>
+      </w:r>
+    </w:p>
+    <w:p>
+      <w:r>
+        <w:t>40 hours</w:t>
+      </w:r>
+    </w:p>
+    <w:p>
+      <w:pPr>
+        <w:rPr>
+          <w:b/>
+          <w:bCs/>
+          <w:sz w:val="28"/>
+          <w:szCs w:val="28"/>
+          <w:u w:val="single"/>
+        </w:rPr>
+      </w:pPr>
+      <w:r>
+        <w:rPr>
+          <w:b/>
+          <w:bCs/>
+          <w:sz w:val="28"/>
+          <w:szCs w:val="28"/>
+          <w:u w:val="single"/>
+        </w:rPr>
+        <w:t>Description</w:t>
+      </w:r>
+    </w:p>
+    <w:p>
+      <w:r>
+        <w:t>This week I kept on working on the research document, looking into the appointment code and coded some</w:t>
+      </w:r>
+      <w:r>
+        <w:t xml:space="preserve"> stuff for the appointment interface. The weekly meeting with the company mentor got moved to Tuesday due to personal reasons with the company mentor.</w:t>
       </w:r>
     </w:p>
     <w:sectPr>

</xml_diff>

<commit_message>
Modify some documents and add new documents
Modify ChangeLog
Modify Logbook
Modify User story
Add new uml diagram
</commit_message>
<xml_diff>
--- a/Internship Logbook.docx
+++ b/Internship Logbook.docx
@@ -1269,15 +1269,7 @@
         <w:t xml:space="preserve">of </w:t>
       </w:r>
       <w:r>
-        <w:t xml:space="preserve">the PRAS application for the </w:t>
-      </w:r>
-      <w:proofErr w:type="spellStart"/>
-      <w:r>
-        <w:t>SVb</w:t>
-      </w:r>
-      <w:proofErr w:type="spellEnd"/>
-      <w:r>
-        <w:t xml:space="preserve"> </w:t>
+        <w:t xml:space="preserve">the PRAS application for the SVb </w:t>
       </w:r>
       <w:r>
         <w:t>Employee</w:t>
@@ -1759,12 +1751,12 @@
       <w:pPr>
         <w:pStyle w:val="Heading2"/>
       </w:pPr>
-      <w:bookmarkStart w:id="10" w:name="_Hlk148099203"/>
-      <w:bookmarkStart w:id="11" w:name="_Toc148971635"/>
+      <w:bookmarkStart w:id="10" w:name="_Toc148971635"/>
+      <w:bookmarkStart w:id="11" w:name="_Hlk148099203"/>
       <w:r>
         <w:t>Week 6</w:t>
       </w:r>
-      <w:bookmarkEnd w:id="11"/>
+      <w:bookmarkEnd w:id="10"/>
     </w:p>
     <w:p>
       <w:pPr>
@@ -1839,7 +1831,7 @@
         <w:t>Description</w:t>
       </w:r>
     </w:p>
-    <w:bookmarkEnd w:id="10"/>
+    <w:bookmarkEnd w:id="11"/>
     <w:p>
       <w:r>
         <w:t>On Monday</w:t>
@@ -2334,6 +2326,7 @@
         </w:rPr>
       </w:pPr>
       <w:bookmarkStart w:id="13" w:name="_Toc148971637"/>
+      <w:bookmarkStart w:id="14" w:name="_Hlk149573173"/>
       <w:r>
         <w:rPr>
           <w:rFonts w:asciiTheme="majorHAnsi" w:eastAsiaTheme="majorEastAsia" w:hAnsiTheme="majorHAnsi" w:cstheme="majorBidi"/>
@@ -2415,6 +2408,7 @@
       <w:r>
         <w:t>40 hours</w:t>
       </w:r>
+      <w:bookmarkEnd w:id="14"/>
     </w:p>
     <w:p>
       <w:pPr>
@@ -2439,12 +2433,416 @@
     </w:p>
     <w:p>
       <w:r>
-        <w:t>This week I kept on working on the research document, looking into the appointment code and coded some</w:t>
-      </w:r>
-      <w:r>
-        <w:t xml:space="preserve"> stuff for the appointment interface. The weekly meeting with the company mentor got moved to Tuesday due to personal reasons with the company mentor.</w:t>
-      </w:r>
-    </w:p>
+        <w:t>On Monday</w:t>
+      </w:r>
+      <w:r>
+        <w:t>,</w:t>
+      </w:r>
+      <w:r>
+        <w:t xml:space="preserve"> I s</w:t>
+      </w:r>
+      <w:r>
+        <w:t>ubmitted</w:t>
+      </w:r>
+      <w:r>
+        <w:t xml:space="preserve"> my research document to my first assessor to </w:t>
+      </w:r>
+      <w:r>
+        <w:t>receive feedback</w:t>
+      </w:r>
+      <w:r>
+        <w:t xml:space="preserve"> on Thursday.</w:t>
+      </w:r>
+      <w:r>
+        <w:t xml:space="preserve"> Throughout</w:t>
+      </w:r>
+      <w:r>
+        <w:t xml:space="preserve"> </w:t>
+      </w:r>
+      <w:r>
+        <w:t>t</w:t>
+      </w:r>
+      <w:r>
+        <w:t>his week I kept working on the research document</w:t>
+      </w:r>
+      <w:r>
+        <w:t xml:space="preserve"> and</w:t>
+      </w:r>
+      <w:r>
+        <w:t xml:space="preserve"> also examined the code</w:t>
+      </w:r>
+      <w:r>
+        <w:t>s for “edit appointment” form</w:t>
+      </w:r>
+      <w:r>
+        <w:t>.</w:t>
+      </w:r>
+      <w:r>
+        <w:t xml:space="preserve"> </w:t>
+      </w:r>
+      <w:r>
+        <w:t xml:space="preserve">I </w:t>
+      </w:r>
+      <w:r>
+        <w:t xml:space="preserve">program some functionalities </w:t>
+      </w:r>
+      <w:r>
+        <w:t xml:space="preserve">to understand which classes to call and </w:t>
+      </w:r>
+      <w:r>
+        <w:t xml:space="preserve">get a how </w:t>
+      </w:r>
+      <w:r>
+        <w:t xml:space="preserve">the </w:t>
+      </w:r>
+      <w:r>
+        <w:t xml:space="preserve">appointment system </w:t>
+      </w:r>
+      <w:r>
+        <w:t>function</w:t>
+      </w:r>
+      <w:r>
+        <w:t xml:space="preserve">. </w:t>
+      </w:r>
+      <w:r>
+        <w:t>Please note that t</w:t>
+      </w:r>
+      <w:r>
+        <w:t xml:space="preserve">he weekly meeting with the company mentor </w:t>
+      </w:r>
+      <w:r>
+        <w:t xml:space="preserve">was rescheduled </w:t>
+      </w:r>
+      <w:r>
+        <w:t xml:space="preserve">to </w:t>
+      </w:r>
+      <w:r>
+        <w:t>Wednesday</w:t>
+      </w:r>
+      <w:r>
+        <w:t xml:space="preserve"> due</w:t>
+      </w:r>
+      <w:r>
+        <w:t xml:space="preserve"> to their personal reasons</w:t>
+      </w:r>
+      <w:r>
+        <w:t>.</w:t>
+      </w:r>
+      <w:r>
+        <w:t xml:space="preserve"> On Thursday I had my weekly meeting with the first assessor to discuss about the research document.</w:t>
+      </w:r>
+    </w:p>
+    <w:p/>
+    <w:p>
+      <w:pPr>
+        <w:keepNext/>
+        <w:keepLines/>
+        <w:spacing w:before="160" w:after="80"/>
+        <w:outlineLvl w:val="1"/>
+        <w:rPr>
+          <w:rFonts w:asciiTheme="majorHAnsi" w:eastAsiaTheme="majorEastAsia" w:hAnsiTheme="majorHAnsi" w:cstheme="majorBidi"/>
+          <w:color w:val="2F5496" w:themeColor="accent1" w:themeShade="BF"/>
+          <w:sz w:val="32"/>
+          <w:szCs w:val="32"/>
+        </w:rPr>
+      </w:pPr>
+      <w:bookmarkStart w:id="15" w:name="_Hlk150200056"/>
+      <w:r>
+        <w:rPr>
+          <w:rFonts w:asciiTheme="majorHAnsi" w:eastAsiaTheme="majorEastAsia" w:hAnsiTheme="majorHAnsi" w:cstheme="majorBidi"/>
+          <w:color w:val="2F5496" w:themeColor="accent1" w:themeShade="BF"/>
+          <w:sz w:val="32"/>
+          <w:szCs w:val="32"/>
+        </w:rPr>
+        <w:t xml:space="preserve">Week </w:t>
+      </w:r>
+      <w:r>
+        <w:rPr>
+          <w:rFonts w:asciiTheme="majorHAnsi" w:eastAsiaTheme="majorEastAsia" w:hAnsiTheme="majorHAnsi" w:cstheme="majorBidi"/>
+          <w:color w:val="2F5496" w:themeColor="accent1" w:themeShade="BF"/>
+          <w:sz w:val="32"/>
+          <w:szCs w:val="32"/>
+        </w:rPr>
+        <w:t>9</w:t>
+      </w:r>
+      <w:r>
+        <w:rPr>
+          <w:rFonts w:asciiTheme="majorHAnsi" w:eastAsiaTheme="majorEastAsia" w:hAnsiTheme="majorHAnsi" w:cstheme="majorBidi"/>
+          <w:color w:val="2F5496" w:themeColor="accent1" w:themeShade="BF"/>
+          <w:sz w:val="32"/>
+          <w:szCs w:val="32"/>
+        </w:rPr>
+        <w:t xml:space="preserve"> </w:t>
+      </w:r>
+    </w:p>
+    <w:p>
+      <w:pPr>
+        <w:rPr>
+          <w:b/>
+          <w:bCs/>
+          <w:sz w:val="28"/>
+          <w:szCs w:val="28"/>
+          <w:u w:val="single"/>
+        </w:rPr>
+      </w:pPr>
+      <w:r>
+        <w:rPr>
+          <w:b/>
+          <w:bCs/>
+          <w:sz w:val="28"/>
+          <w:szCs w:val="28"/>
+          <w:u w:val="single"/>
+        </w:rPr>
+        <w:t>Date</w:t>
+      </w:r>
+    </w:p>
+    <w:p>
+      <w:r>
+        <w:t>30</w:t>
+      </w:r>
+      <w:r>
+        <w:t xml:space="preserve"> October 23 – </w:t>
+      </w:r>
+      <w:r>
+        <w:t>3 November</w:t>
+      </w:r>
+      <w:r>
+        <w:t xml:space="preserve"> 23</w:t>
+      </w:r>
+    </w:p>
+    <w:p>
+      <w:pPr>
+        <w:rPr>
+          <w:b/>
+          <w:bCs/>
+          <w:sz w:val="28"/>
+          <w:szCs w:val="28"/>
+          <w:u w:val="single"/>
+        </w:rPr>
+      </w:pPr>
+      <w:r>
+        <w:rPr>
+          <w:b/>
+          <w:bCs/>
+          <w:sz w:val="28"/>
+          <w:szCs w:val="28"/>
+          <w:u w:val="single"/>
+        </w:rPr>
+        <w:t>Hours</w:t>
+      </w:r>
+    </w:p>
+    <w:p>
+      <w:r>
+        <w:t>40 hours</w:t>
+      </w:r>
+    </w:p>
+    <w:p>
+      <w:pPr>
+        <w:rPr>
+          <w:b/>
+          <w:bCs/>
+          <w:sz w:val="28"/>
+          <w:szCs w:val="28"/>
+          <w:u w:val="single"/>
+        </w:rPr>
+      </w:pPr>
+      <w:r>
+        <w:rPr>
+          <w:b/>
+          <w:bCs/>
+          <w:sz w:val="28"/>
+          <w:szCs w:val="28"/>
+          <w:u w:val="single"/>
+        </w:rPr>
+        <w:t>Description</w:t>
+      </w:r>
+    </w:p>
+    <w:bookmarkEnd w:id="15"/>
+    <w:p>
+      <w:r>
+        <w:t>This week is the final deliverable for “Sprint 3”.</w:t>
+      </w:r>
+    </w:p>
+    <w:p>
+      <w:r>
+        <w:t>On Monday</w:t>
+      </w:r>
+      <w:r>
+        <w:t>,</w:t>
+      </w:r>
+      <w:r>
+        <w:t xml:space="preserve"> I </w:t>
+      </w:r>
+      <w:r>
+        <w:t xml:space="preserve">had my regular weekly meeting with the company mentor to discuss about a few questions and what I’m going to do this week. Additionally, I </w:t>
+      </w:r>
+      <w:r>
+        <w:t xml:space="preserve">started to implement the functionalities for the first concept and </w:t>
+      </w:r>
+      <w:r>
+        <w:t xml:space="preserve">the wireframe design. </w:t>
+      </w:r>
+      <w:r>
+        <w:t xml:space="preserve">Had some issues with the phone numbers, but after discussing it with a colleague we came up with a plan on how to solve the issue. </w:t>
+      </w:r>
+      <w:r>
+        <w:t>We have to make a proposal first to the company mentor to start working on the solution.</w:t>
+      </w:r>
+    </w:p>
+    <w:p>
+      <w:r>
+        <w:t>On Tuesday, I kept implementing the first concept and started to make a report on the issues and how to solve it.</w:t>
+      </w:r>
+    </w:p>
+    <w:p>
+      <w:r>
+        <w:t>On Wednesday, I finished up the first concept</w:t>
+      </w:r>
+      <w:r>
+        <w:t xml:space="preserve"> and the report. The report was </w:t>
+      </w:r>
+      <w:r>
+        <w:t>sent</w:t>
+      </w:r>
+      <w:r>
+        <w:t xml:space="preserve"> to my colleague to double check if everything is correct, before sending it to the company mentor to get approved.</w:t>
+      </w:r>
+      <w:r>
+        <w:t xml:space="preserve"> After my colleague made some correction to the report, we had a short meeting on what else to add or remove on the report. After the meeting I made some addition </w:t>
+      </w:r>
+      <w:r>
+        <w:lastRenderedPageBreak/>
+        <w:t>correction and sent it to the company mentor for approval. I made code documentation of the new functionality.</w:t>
+      </w:r>
+    </w:p>
+    <w:p/>
+    <w:p>
+      <w:pPr>
+        <w:keepNext/>
+        <w:keepLines/>
+        <w:spacing w:before="160" w:after="80"/>
+        <w:outlineLvl w:val="1"/>
+        <w:rPr>
+          <w:rFonts w:asciiTheme="majorHAnsi" w:eastAsiaTheme="majorEastAsia" w:hAnsiTheme="majorHAnsi" w:cstheme="majorBidi"/>
+          <w:color w:val="2F5496" w:themeColor="accent1" w:themeShade="BF"/>
+          <w:sz w:val="32"/>
+          <w:szCs w:val="32"/>
+        </w:rPr>
+      </w:pPr>
+      <w:r>
+        <w:rPr>
+          <w:rFonts w:asciiTheme="majorHAnsi" w:eastAsiaTheme="majorEastAsia" w:hAnsiTheme="majorHAnsi" w:cstheme="majorBidi"/>
+          <w:color w:val="2F5496" w:themeColor="accent1" w:themeShade="BF"/>
+          <w:sz w:val="32"/>
+          <w:szCs w:val="32"/>
+        </w:rPr>
+        <w:t xml:space="preserve">Week </w:t>
+      </w:r>
+      <w:r>
+        <w:rPr>
+          <w:rFonts w:asciiTheme="majorHAnsi" w:eastAsiaTheme="majorEastAsia" w:hAnsiTheme="majorHAnsi" w:cstheme="majorBidi"/>
+          <w:color w:val="2F5496" w:themeColor="accent1" w:themeShade="BF"/>
+          <w:sz w:val="32"/>
+          <w:szCs w:val="32"/>
+        </w:rPr>
+        <w:t>10</w:t>
+      </w:r>
+      <w:r>
+        <w:rPr>
+          <w:rFonts w:asciiTheme="majorHAnsi" w:eastAsiaTheme="majorEastAsia" w:hAnsiTheme="majorHAnsi" w:cstheme="majorBidi"/>
+          <w:color w:val="2F5496" w:themeColor="accent1" w:themeShade="BF"/>
+          <w:sz w:val="32"/>
+          <w:szCs w:val="32"/>
+        </w:rPr>
+        <w:t xml:space="preserve"> </w:t>
+      </w:r>
+    </w:p>
+    <w:p>
+      <w:pPr>
+        <w:rPr>
+          <w:b/>
+          <w:bCs/>
+          <w:sz w:val="28"/>
+          <w:szCs w:val="28"/>
+          <w:u w:val="single"/>
+        </w:rPr>
+      </w:pPr>
+      <w:r>
+        <w:rPr>
+          <w:b/>
+          <w:bCs/>
+          <w:sz w:val="28"/>
+          <w:szCs w:val="28"/>
+          <w:u w:val="single"/>
+        </w:rPr>
+        <w:t>Date</w:t>
+      </w:r>
+    </w:p>
+    <w:p>
+      <w:r>
+        <w:t>6 November 23</w:t>
+      </w:r>
+      <w:r>
+        <w:t xml:space="preserve"> – </w:t>
+      </w:r>
+      <w:r>
+        <w:t>24</w:t>
+      </w:r>
+      <w:r>
+        <w:t xml:space="preserve"> November</w:t>
+      </w:r>
+      <w:r>
+        <w:t xml:space="preserve"> 23</w:t>
+      </w:r>
+    </w:p>
+    <w:p>
+      <w:pPr>
+        <w:rPr>
+          <w:b/>
+          <w:bCs/>
+          <w:sz w:val="28"/>
+          <w:szCs w:val="28"/>
+          <w:u w:val="single"/>
+        </w:rPr>
+      </w:pPr>
+      <w:r>
+        <w:rPr>
+          <w:b/>
+          <w:bCs/>
+          <w:sz w:val="28"/>
+          <w:szCs w:val="28"/>
+          <w:u w:val="single"/>
+        </w:rPr>
+        <w:t>Hours</w:t>
+      </w:r>
+    </w:p>
+    <w:p>
+      <w:r>
+        <w:t>40 hours</w:t>
+      </w:r>
+    </w:p>
+    <w:p>
+      <w:pPr>
+        <w:rPr>
+          <w:b/>
+          <w:bCs/>
+          <w:sz w:val="28"/>
+          <w:szCs w:val="28"/>
+          <w:u w:val="single"/>
+        </w:rPr>
+      </w:pPr>
+      <w:r>
+        <w:rPr>
+          <w:b/>
+          <w:bCs/>
+          <w:sz w:val="28"/>
+          <w:szCs w:val="28"/>
+          <w:u w:val="single"/>
+        </w:rPr>
+        <w:t>Description</w:t>
+      </w:r>
+    </w:p>
+    <w:p/>
     <w:sectPr>
       <w:pgSz w:w="12240" w:h="15840"/>
       <w:pgMar w:top="1417" w:right="1417" w:bottom="1417" w:left="1417" w:header="720" w:footer="720" w:gutter="0"/>
@@ -3441,7 +3839,7 @@
   <w:style w:type="paragraph" w:default="1" w:styleId="Normal">
     <w:name w:val="Normal"/>
     <w:qFormat/>
-    <w:rsid w:val="003E651A"/>
+    <w:rsid w:val="00F334FA"/>
   </w:style>
   <w:style w:type="paragraph" w:styleId="Heading1">
     <w:name w:val="heading 1"/>

</xml_diff>